<commit_message>
Resaerch report up to date
</commit_message>
<xml_diff>
--- a/Research Report.docx
+++ b/Research Report.docx
@@ -456,14 +456,6 @@
     </w:p>
     <w:p>
       <w:pPr>
-        <w:rPr>
-          <w:sz w:val="28"/>
-          <w:szCs w:val="28"/>
-        </w:rPr>
-      </w:pPr>
-    </w:p>
-    <w:p>
-      <w:pPr>
         <w:pStyle w:val="Heading1"/>
         <w:rPr>
           <w:u w:val="single"/>
@@ -508,22 +500,45 @@
     </w:p>
     <w:p>
       <w:pPr>
-        <w:pStyle w:val="Heading1"/>
-        <w:rPr>
-          <w:u w:val="single"/>
-        </w:rPr>
-      </w:pPr>
-      <w:r>
-        <w:rPr>
-          <w:u w:val="single"/>
-        </w:rPr>
-        <w:t>Project Description</w:t>
+        <w:rPr>
+          <w:sz w:val="28"/>
+          <w:szCs w:val="28"/>
+        </w:rPr>
+      </w:pPr>
+      <w:r>
+        <w:rPr>
+          <w:sz w:val="28"/>
+          <w:szCs w:val="28"/>
+        </w:rPr>
+        <w:t xml:space="preserve">The purpose of the study is to show how people’s data is used in the gaming industry. The output of the project should be a program that can take public user data from the steam API and present some targeted advertisements based on the information. The program should display to people what large business are using their information for. </w:t>
+      </w:r>
+      <w:r>
+        <w:rPr>
+          <w:sz w:val="28"/>
+          <w:szCs w:val="28"/>
+        </w:rPr>
+        <w:t>The program will also allow the user to alter data to see how the output can change based on the given information.</w:t>
       </w:r>
       <w:bookmarkStart w:id="0" w:name="_GoBack"/>
       <w:bookmarkEnd w:id="0"/>
     </w:p>
     <w:p>
       <w:pPr>
+        <w:rPr>
+          <w:sz w:val="28"/>
+          <w:szCs w:val="28"/>
+        </w:rPr>
+      </w:pPr>
+      <w:r>
+        <w:rPr>
+          <w:sz w:val="28"/>
+          <w:szCs w:val="28"/>
+        </w:rPr>
+        <w:t>The output is likely to be skewed in this study as the Steam API almost definitely does not present all the data used by Steam in its own personalised advertising.</w:t>
+      </w:r>
+    </w:p>
+    <w:p>
+      <w:pPr>
         <w:pStyle w:val="Heading1"/>
         <w:rPr>
           <w:u w:val="single"/>
@@ -533,7 +548,272 @@
         <w:rPr>
           <w:u w:val="single"/>
         </w:rPr>
+        <w:t>Project Description</w:t>
+      </w:r>
+    </w:p>
+    <w:p>
+      <w:pPr>
+        <w:rPr>
+          <w:sz w:val="28"/>
+          <w:szCs w:val="28"/>
+        </w:rPr>
+      </w:pPr>
+      <w:r>
+        <w:rPr>
+          <w:sz w:val="28"/>
+          <w:szCs w:val="28"/>
+        </w:rPr>
+        <w:t>The finished project is the fully functioning user analytics program. The program can be run in two ways.</w:t>
+      </w:r>
+    </w:p>
+    <w:p>
+      <w:pPr>
+        <w:pStyle w:val="ListParagraph"/>
+        <w:numPr>
+          <w:ilvl w:val="0"/>
+          <w:numId w:val="1"/>
+        </w:numPr>
+        <w:rPr>
+          <w:sz w:val="28"/>
+          <w:szCs w:val="28"/>
+        </w:rPr>
+      </w:pPr>
+      <w:r>
+        <w:rPr>
+          <w:sz w:val="28"/>
+          <w:szCs w:val="28"/>
+        </w:rPr>
+        <w:t>The user can input their own made up data i.e. Age bracket, gender, type of games liked, most recent purchase, favourite brand. The program will then output a list of recommended games based on the data inputted.</w:t>
+      </w:r>
+    </w:p>
+    <w:p>
+      <w:pPr>
+        <w:pStyle w:val="ListParagraph"/>
+        <w:numPr>
+          <w:ilvl w:val="0"/>
+          <w:numId w:val="1"/>
+        </w:numPr>
+        <w:rPr>
+          <w:sz w:val="28"/>
+          <w:szCs w:val="28"/>
+        </w:rPr>
+      </w:pPr>
+      <w:r>
+        <w:rPr>
+          <w:sz w:val="28"/>
+          <w:szCs w:val="28"/>
+        </w:rPr>
+        <w:t xml:space="preserve">The user </w:t>
+      </w:r>
+      <w:r>
+        <w:rPr>
+          <w:sz w:val="28"/>
+          <w:szCs w:val="28"/>
+        </w:rPr>
+        <w:t>can run a selected program. This pulls random information from an API and displays the user information and the targeted advertisements for them.</w:t>
+      </w:r>
+    </w:p>
+    <w:p>
+      <w:pPr>
+        <w:rPr>
+          <w:sz w:val="28"/>
+          <w:szCs w:val="28"/>
+        </w:rPr>
+      </w:pPr>
+      <w:r>
+        <w:rPr>
+          <w:sz w:val="28"/>
+          <w:szCs w:val="28"/>
+        </w:rPr>
+        <w:t xml:space="preserve">The Technical learning is deep. The manipulation of an API has not been covered before. The use of C++ along with </w:t>
+      </w:r>
+      <w:proofErr w:type="spellStart"/>
+      <w:r>
+        <w:rPr>
+          <w:sz w:val="28"/>
+          <w:szCs w:val="28"/>
+        </w:rPr>
+        <w:t>Json</w:t>
+      </w:r>
+      <w:proofErr w:type="spellEnd"/>
+      <w:r>
+        <w:rPr>
+          <w:sz w:val="28"/>
+          <w:szCs w:val="28"/>
+        </w:rPr>
+        <w:t xml:space="preserve"> data is a new skill also. The opportunity to learn about how industry uses people’s data to </w:t>
+      </w:r>
+      <w:r>
+        <w:rPr>
+          <w:sz w:val="28"/>
+          <w:szCs w:val="28"/>
+        </w:rPr>
+        <w:t xml:space="preserve">target them </w:t>
+      </w:r>
+      <w:proofErr w:type="gramStart"/>
+      <w:r>
+        <w:rPr>
+          <w:sz w:val="28"/>
+          <w:szCs w:val="28"/>
+        </w:rPr>
+        <w:t>is  a</w:t>
+      </w:r>
+      <w:proofErr w:type="gramEnd"/>
+      <w:r>
+        <w:rPr>
+          <w:sz w:val="28"/>
+          <w:szCs w:val="28"/>
+        </w:rPr>
+        <w:t xml:space="preserve"> large shock. The amount of personal data publicly available from thousands of unsuspecting people.</w:t>
+      </w:r>
+    </w:p>
+    <w:p>
+      <w:pPr>
+        <w:rPr>
+          <w:sz w:val="28"/>
+          <w:szCs w:val="28"/>
+        </w:rPr>
+      </w:pPr>
+      <w:r>
+        <w:rPr>
+          <w:sz w:val="28"/>
+          <w:szCs w:val="28"/>
+        </w:rPr>
+        <w:t>The personal learning was extremely valuable also. The ability to manage and complete a full project with documentation over a period of nine months. Completing four other college modules along with this project extremely good practice for time management and efficiency within work. It shows how much work can be done in an organised environment.</w:t>
+      </w:r>
+    </w:p>
+    <w:p>
+      <w:pPr>
+        <w:pStyle w:val="Heading1"/>
+        <w:rPr>
+          <w:u w:val="single"/>
+        </w:rPr>
+      </w:pPr>
+      <w:r>
+        <w:rPr>
+          <w:u w:val="single"/>
+        </w:rPr>
         <w:t>Project Milestones</w:t>
+      </w:r>
+    </w:p>
+    <w:p>
+      <w:pPr>
+        <w:pStyle w:val="ListParagraph"/>
+        <w:numPr>
+          <w:ilvl w:val="0"/>
+          <w:numId w:val="2"/>
+        </w:numPr>
+        <w:rPr>
+          <w:sz w:val="28"/>
+          <w:szCs w:val="28"/>
+        </w:rPr>
+      </w:pPr>
+      <w:r>
+        <w:rPr>
+          <w:sz w:val="28"/>
+          <w:szCs w:val="28"/>
+        </w:rPr>
+        <w:t>Project proposal due October 31</w:t>
+      </w:r>
+      <w:r>
+        <w:rPr>
+          <w:sz w:val="28"/>
+          <w:szCs w:val="28"/>
+          <w:vertAlign w:val="superscript"/>
+        </w:rPr>
+        <w:t>st</w:t>
+      </w:r>
+    </w:p>
+    <w:p>
+      <w:pPr>
+        <w:pStyle w:val="ListParagraph"/>
+        <w:numPr>
+          <w:ilvl w:val="0"/>
+          <w:numId w:val="2"/>
+        </w:numPr>
+        <w:rPr>
+          <w:sz w:val="28"/>
+          <w:szCs w:val="28"/>
+        </w:rPr>
+      </w:pPr>
+      <w:r>
+        <w:rPr>
+          <w:sz w:val="28"/>
+          <w:szCs w:val="28"/>
+        </w:rPr>
+        <w:t>Research Report due November 31</w:t>
+      </w:r>
+      <w:r>
+        <w:rPr>
+          <w:sz w:val="28"/>
+          <w:szCs w:val="28"/>
+          <w:vertAlign w:val="superscript"/>
+        </w:rPr>
+        <w:t>st</w:t>
+      </w:r>
+    </w:p>
+    <w:p>
+      <w:pPr>
+        <w:pStyle w:val="ListParagraph"/>
+        <w:numPr>
+          <w:ilvl w:val="0"/>
+          <w:numId w:val="2"/>
+        </w:numPr>
+        <w:rPr>
+          <w:sz w:val="28"/>
+          <w:szCs w:val="28"/>
+        </w:rPr>
+      </w:pPr>
+      <w:r>
+        <w:rPr>
+          <w:sz w:val="28"/>
+          <w:szCs w:val="28"/>
+        </w:rPr>
+        <w:lastRenderedPageBreak/>
+        <w:t>SRS and TDD due December 14</w:t>
+      </w:r>
+      <w:r>
+        <w:rPr>
+          <w:sz w:val="28"/>
+          <w:szCs w:val="28"/>
+          <w:vertAlign w:val="superscript"/>
+        </w:rPr>
+        <w:t>th</w:t>
+      </w:r>
+    </w:p>
+    <w:p>
+      <w:pPr>
+        <w:pStyle w:val="ListParagraph"/>
+        <w:numPr>
+          <w:ilvl w:val="0"/>
+          <w:numId w:val="2"/>
+        </w:numPr>
+        <w:rPr>
+          <w:sz w:val="28"/>
+          <w:szCs w:val="28"/>
+        </w:rPr>
+      </w:pPr>
+      <w:r>
+        <w:rPr>
+          <w:sz w:val="28"/>
+          <w:szCs w:val="28"/>
+        </w:rPr>
+        <w:t xml:space="preserve">Have started programming the API manipulation </w:t>
+      </w:r>
+      <w:r>
+        <w:rPr>
+          <w:sz w:val="28"/>
+          <w:szCs w:val="28"/>
+        </w:rPr>
+        <w:t>by December 14</w:t>
+      </w:r>
+      <w:r>
+        <w:rPr>
+          <w:sz w:val="28"/>
+          <w:szCs w:val="28"/>
+          <w:vertAlign w:val="superscript"/>
+        </w:rPr>
+        <w:t>th</w:t>
       </w:r>
     </w:p>
     <w:p>
@@ -572,6 +852,195 @@
     </w:sectPr>
   </w:body>
 </w:document>
+</file>
+
+<file path=word/numbering.xml><?xml version="1.0" encoding="utf-8"?>
+<w:numbering xmlns:wpc="http://schemas.microsoft.com/office/word/2010/wordprocessingCanvas" xmlns:cx="http://schemas.microsoft.com/office/drawing/2014/chartex" xmlns:mc="http://schemas.openxmlformats.org/markup-compatibility/2006" xmlns:o="urn:schemas-microsoft-com:office:office" xmlns:r="http://schemas.openxmlformats.org/officeDocument/2006/relationships" xmlns:m="http://schemas.openxmlformats.org/officeDocument/2006/math" xmlns:v="urn:schemas-microsoft-com:vml" xmlns:wp14="http://schemas.microsoft.com/office/word/2010/wordprocessingDrawing" xmlns:wp="http://schemas.openxmlformats.org/drawingml/2006/wordprocessingDrawing" xmlns:w10="urn:schemas-microsoft-com:office:word" xmlns:w="http://schemas.openxmlformats.org/wordprocessingml/2006/main" xmlns:w14="http://schemas.microsoft.com/office/word/2010/wordml" xmlns:w15="http://schemas.microsoft.com/office/word/2012/wordml" xmlns:w16se="http://schemas.microsoft.com/office/word/2015/wordml/symex" xmlns:wpg="http://schemas.microsoft.com/office/word/2010/wordprocessingGroup" xmlns:wpi="http://schemas.microsoft.com/office/word/2010/wordprocessingInk" xmlns:wne="http://schemas.microsoft.com/office/word/2006/wordml" xmlns:wps="http://schemas.microsoft.com/office/word/2010/wordprocessingShape" mc:Ignorable="w14 w15 w16se wp14">
+  <w:abstractNum w:abstractNumId="0" w15:restartNumberingAfterBreak="0">
+    <w:nsid w:val="30946AAD"/>
+    <w:multiLevelType w:val="hybridMultilevel"/>
+    <w:tmpl w:val="71F8C606"/>
+    <w:lvl w:ilvl="0" w:tplc="1809000F">
+      <w:start w:val="1"/>
+      <w:numFmt w:val="decimal"/>
+      <w:lvlText w:val="%1."/>
+      <w:lvlJc w:val="left"/>
+      <w:pPr>
+        <w:ind w:left="720" w:hanging="360"/>
+      </w:pPr>
+      <w:rPr>
+        <w:rFonts w:hint="default"/>
+      </w:rPr>
+    </w:lvl>
+    <w:lvl w:ilvl="1" w:tplc="18090019" w:tentative="1">
+      <w:start w:val="1"/>
+      <w:numFmt w:val="lowerLetter"/>
+      <w:lvlText w:val="%2."/>
+      <w:lvlJc w:val="left"/>
+      <w:pPr>
+        <w:ind w:left="1440" w:hanging="360"/>
+      </w:pPr>
+    </w:lvl>
+    <w:lvl w:ilvl="2" w:tplc="1809001B" w:tentative="1">
+      <w:start w:val="1"/>
+      <w:numFmt w:val="lowerRoman"/>
+      <w:lvlText w:val="%3."/>
+      <w:lvlJc w:val="right"/>
+      <w:pPr>
+        <w:ind w:left="2160" w:hanging="180"/>
+      </w:pPr>
+    </w:lvl>
+    <w:lvl w:ilvl="3" w:tplc="1809000F" w:tentative="1">
+      <w:start w:val="1"/>
+      <w:numFmt w:val="decimal"/>
+      <w:lvlText w:val="%4."/>
+      <w:lvlJc w:val="left"/>
+      <w:pPr>
+        <w:ind w:left="2880" w:hanging="360"/>
+      </w:pPr>
+    </w:lvl>
+    <w:lvl w:ilvl="4" w:tplc="18090019" w:tentative="1">
+      <w:start w:val="1"/>
+      <w:numFmt w:val="lowerLetter"/>
+      <w:lvlText w:val="%5."/>
+      <w:lvlJc w:val="left"/>
+      <w:pPr>
+        <w:ind w:left="3600" w:hanging="360"/>
+      </w:pPr>
+    </w:lvl>
+    <w:lvl w:ilvl="5" w:tplc="1809001B" w:tentative="1">
+      <w:start w:val="1"/>
+      <w:numFmt w:val="lowerRoman"/>
+      <w:lvlText w:val="%6."/>
+      <w:lvlJc w:val="right"/>
+      <w:pPr>
+        <w:ind w:left="4320" w:hanging="180"/>
+      </w:pPr>
+    </w:lvl>
+    <w:lvl w:ilvl="6" w:tplc="1809000F" w:tentative="1">
+      <w:start w:val="1"/>
+      <w:numFmt w:val="decimal"/>
+      <w:lvlText w:val="%7."/>
+      <w:lvlJc w:val="left"/>
+      <w:pPr>
+        <w:ind w:left="5040" w:hanging="360"/>
+      </w:pPr>
+    </w:lvl>
+    <w:lvl w:ilvl="7" w:tplc="18090019" w:tentative="1">
+      <w:start w:val="1"/>
+      <w:numFmt w:val="lowerLetter"/>
+      <w:lvlText w:val="%8."/>
+      <w:lvlJc w:val="left"/>
+      <w:pPr>
+        <w:ind w:left="5760" w:hanging="360"/>
+      </w:pPr>
+    </w:lvl>
+    <w:lvl w:ilvl="8" w:tplc="1809001B" w:tentative="1">
+      <w:start w:val="1"/>
+      <w:numFmt w:val="lowerRoman"/>
+      <w:lvlText w:val="%9."/>
+      <w:lvlJc w:val="right"/>
+      <w:pPr>
+        <w:ind w:left="6480" w:hanging="180"/>
+      </w:pPr>
+    </w:lvl>
+  </w:abstractNum>
+  <w:abstractNum w:abstractNumId="1" w15:restartNumberingAfterBreak="0">
+    <w:nsid w:val="6C10013A"/>
+    <w:multiLevelType w:val="hybridMultilevel"/>
+    <w:tmpl w:val="4B1AAA2A"/>
+    <w:lvl w:ilvl="0" w:tplc="1809000F">
+      <w:start w:val="1"/>
+      <w:numFmt w:val="decimal"/>
+      <w:lvlText w:val="%1."/>
+      <w:lvlJc w:val="left"/>
+      <w:pPr>
+        <w:ind w:left="720" w:hanging="360"/>
+      </w:pPr>
+      <w:rPr>
+        <w:rFonts w:hint="default"/>
+      </w:rPr>
+    </w:lvl>
+    <w:lvl w:ilvl="1" w:tplc="18090019" w:tentative="1">
+      <w:start w:val="1"/>
+      <w:numFmt w:val="lowerLetter"/>
+      <w:lvlText w:val="%2."/>
+      <w:lvlJc w:val="left"/>
+      <w:pPr>
+        <w:ind w:left="1440" w:hanging="360"/>
+      </w:pPr>
+    </w:lvl>
+    <w:lvl w:ilvl="2" w:tplc="1809001B" w:tentative="1">
+      <w:start w:val="1"/>
+      <w:numFmt w:val="lowerRoman"/>
+      <w:lvlText w:val="%3."/>
+      <w:lvlJc w:val="right"/>
+      <w:pPr>
+        <w:ind w:left="2160" w:hanging="180"/>
+      </w:pPr>
+    </w:lvl>
+    <w:lvl w:ilvl="3" w:tplc="1809000F" w:tentative="1">
+      <w:start w:val="1"/>
+      <w:numFmt w:val="decimal"/>
+      <w:lvlText w:val="%4."/>
+      <w:lvlJc w:val="left"/>
+      <w:pPr>
+        <w:ind w:left="2880" w:hanging="360"/>
+      </w:pPr>
+    </w:lvl>
+    <w:lvl w:ilvl="4" w:tplc="18090019" w:tentative="1">
+      <w:start w:val="1"/>
+      <w:numFmt w:val="lowerLetter"/>
+      <w:lvlText w:val="%5."/>
+      <w:lvlJc w:val="left"/>
+      <w:pPr>
+        <w:ind w:left="3600" w:hanging="360"/>
+      </w:pPr>
+    </w:lvl>
+    <w:lvl w:ilvl="5" w:tplc="1809001B" w:tentative="1">
+      <w:start w:val="1"/>
+      <w:numFmt w:val="lowerRoman"/>
+      <w:lvlText w:val="%6."/>
+      <w:lvlJc w:val="right"/>
+      <w:pPr>
+        <w:ind w:left="4320" w:hanging="180"/>
+      </w:pPr>
+    </w:lvl>
+    <w:lvl w:ilvl="6" w:tplc="1809000F" w:tentative="1">
+      <w:start w:val="1"/>
+      <w:numFmt w:val="decimal"/>
+      <w:lvlText w:val="%7."/>
+      <w:lvlJc w:val="left"/>
+      <w:pPr>
+        <w:ind w:left="5040" w:hanging="360"/>
+      </w:pPr>
+    </w:lvl>
+    <w:lvl w:ilvl="7" w:tplc="18090019" w:tentative="1">
+      <w:start w:val="1"/>
+      <w:numFmt w:val="lowerLetter"/>
+      <w:lvlText w:val="%8."/>
+      <w:lvlJc w:val="left"/>
+      <w:pPr>
+        <w:ind w:left="5760" w:hanging="360"/>
+      </w:pPr>
+    </w:lvl>
+    <w:lvl w:ilvl="8" w:tplc="1809001B" w:tentative="1">
+      <w:start w:val="1"/>
+      <w:numFmt w:val="lowerRoman"/>
+      <w:lvlText w:val="%9."/>
+      <w:lvlJc w:val="right"/>
+      <w:pPr>
+        <w:ind w:left="6480" w:hanging="180"/>
+      </w:pPr>
+    </w:lvl>
+  </w:abstractNum>
+  <w:num w:numId="1">
+    <w:abstractNumId w:val="1"/>
+  </w:num>
+  <w:num w:numId="2">
+    <w:abstractNumId w:val="0"/>
+  </w:num>
+</w:numbering>
 </file>
 
 <file path=word/styles.xml><?xml version="1.0" encoding="utf-8"?>
@@ -1079,6 +1548,17 @@
       <w:szCs w:val="24"/>
     </w:rPr>
   </w:style>
+  <w:style w:type="paragraph" w:styleId="ListParagraph">
+    <w:name w:val="List Paragraph"/>
+    <w:basedOn w:val="Normal"/>
+    <w:uiPriority w:val="34"/>
+    <w:qFormat/>
+    <w:rsid w:val="00ED3E48"/>
+    <w:pPr>
+      <w:ind w:left="720"/>
+      <w:contextualSpacing/>
+    </w:pPr>
+  </w:style>
 </w:styles>
 </file>
 
@@ -1371,7 +1851,7 @@
 </file>
 
 <file path=customXml/itemProps1.xml><?xml version="1.0" encoding="utf-8"?>
-<ds:datastoreItem xmlns:ds="http://schemas.openxmlformats.org/officeDocument/2006/customXml" ds:itemID="{496E848B-2F97-4CFC-B49D-F61F33E1A4D3}">
+<ds:datastoreItem xmlns:ds="http://schemas.openxmlformats.org/officeDocument/2006/customXml" ds:itemID="{0B889DDE-4BCB-4BCC-AE8D-CE8F6A9C8981}">
   <ds:schemaRefs>
     <ds:schemaRef ds:uri="http://schemas.openxmlformats.org/officeDocument/2006/bibliography"/>
   </ds:schemaRefs>

</xml_diff>